<commit_message>
Agregado PDF del TP4
</commit_message>
<xml_diff>
--- a/TP 4/TP 4 - OLIMA NICOLAS.docx
+++ b/TP 4/TP 4 - OLIMA NICOLAS.docx
@@ -266,7 +266,7 @@
               </mc:Choice>
               <mc:Fallback>
                 <w:pict>
-                  <v:group w14:anchorId="28959C34" id="Group 157" o:spid="_x0000_s1026" style="position:absolute;margin-left:0;margin-top:0;width:8in;height:95.7pt;z-index:251662336;mso-width-percent:941;mso-height-percent:121;mso-top-percent:23;mso-position-horizontal:center;mso-position-horizontal-relative:page;mso-position-vertical-relative:page;mso-width-percent:941;mso-height-percent:121;mso-top-percent:23" coordorigin="" coordsize="73152,12161" o:gfxdata="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">
+                  <v:group w14:anchorId="64C67AEA" id="Group 157" o:spid="_x0000_s1026" style="position:absolute;margin-left:0;margin-top:0;width:8in;height:95.7pt;z-index:251662336;mso-width-percent:941;mso-height-percent:121;mso-top-percent:23;mso-position-horizontal:center;mso-position-horizontal-relative:page;mso-position-vertical-relative:page;mso-width-percent:941;mso-height-percent:121;mso-top-percent:23" coordorigin="" coordsize="73152,12161" o:gfxdata="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">
                     <v:shape id="Rectangle 51" o:spid="_x0000_s1027" style="position:absolute;width:73152;height:11303;visibility:visible;mso-wrap-style:square;v-text-anchor:middle" coordsize="7312660,1129665" o:gfxdata="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" path="m,l7312660,r,1129665l3619500,733425,,1091565,,xe" fillcolor="#156082 [3204]" stroked="f" strokeweight="1.5pt">
                       <v:stroke joinstyle="miter"/>
                       <v:path arrowok="t" o:connecttype="custom" o:connectlocs="0,0;7315200,0;7315200,1130373;3620757,733885;0,1092249;0,0" o:connectangles="0,0,0,0,0,0"/>
@@ -448,6 +448,28 @@
                                     <w:lang w:val="es-AR"/>
                                   </w:rPr>
                                 </w:pPr>
+                                <w:hyperlink r:id="rId10" w:history="1">
+                                  <w:proofErr w:type="gramStart"/>
+                                  <w:r>
+                                    <w:rPr>
+                                      <w:rStyle w:val="Hyperlink"/>
+                                      <w:sz w:val="18"/>
+                                      <w:szCs w:val="18"/>
+                                      <w:lang w:val="es-AR"/>
+                                    </w:rPr>
+                                    <w:t>Link</w:t>
+                                  </w:r>
+                                  <w:proofErr w:type="gramEnd"/>
+                                  <w:r>
+                                    <w:rPr>
+                                      <w:rStyle w:val="Hyperlink"/>
+                                      <w:sz w:val="18"/>
+                                      <w:szCs w:val="18"/>
+                                      <w:lang w:val="es-AR"/>
+                                    </w:rPr>
+                                    <w:t xml:space="preserve"> Repo GitHub</w:t>
+                                  </w:r>
+                                </w:hyperlink>
                               </w:p>
                             </w:txbxContent>
                           </wps:txbx>
@@ -583,6 +605,28 @@
                               <w:lang w:val="es-AR"/>
                             </w:rPr>
                           </w:pPr>
+                          <w:hyperlink r:id="rId11" w:history="1">
+                            <w:proofErr w:type="gramStart"/>
+                            <w:r>
+                              <w:rPr>
+                                <w:rStyle w:val="Hyperlink"/>
+                                <w:sz w:val="18"/>
+                                <w:szCs w:val="18"/>
+                                <w:lang w:val="es-AR"/>
+                              </w:rPr>
+                              <w:t>Link</w:t>
+                            </w:r>
+                            <w:proofErr w:type="gramEnd"/>
+                            <w:r>
+                              <w:rPr>
+                                <w:rStyle w:val="Hyperlink"/>
+                                <w:sz w:val="18"/>
+                                <w:szCs w:val="18"/>
+                                <w:lang w:val="es-AR"/>
+                              </w:rPr>
+                              <w:t xml:space="preserve"> Repo GitHub</w:t>
+                            </w:r>
+                          </w:hyperlink>
                         </w:p>
                       </w:txbxContent>
                     </v:textbox>
@@ -2918,18 +2962,39 @@
     </w:p>
     <w:p>
       <w:pPr>
+        <w:ind w:left="1526" w:right="0" w:firstLine="2160"/>
+        <w:rPr>
+          <w:b/>
+          <w:bCs/>
+          <w:i/>
+          <w:iCs/>
+        </w:rPr>
+      </w:pPr>
+      <w:r>
+        <w:rPr>
+          <w:b/>
+          <w:bCs/>
+          <w:i/>
+          <w:iCs/>
+        </w:rPr>
+        <w:t>Clase Principal:</w:t>
+      </w:r>
+    </w:p>
+    <w:p>
+      <w:pPr>
         <w:ind w:left="1526" w:right="0" w:firstLine="0"/>
       </w:pPr>
     </w:p>
     <w:p>
       <w:pPr>
-        <w:ind w:left="1526" w:right="0" w:firstLine="0"/>
+        <w:ind w:left="1526" w:right="0" w:hanging="1668"/>
+        <w:jc w:val="center"/>
       </w:pPr>
       <w:r>
         <w:drawing>
-          <wp:inline distT="0" distB="0" distL="0" distR="0" wp14:anchorId="2E9ACB8C" wp14:editId="26116ECA">
-            <wp:extent cx="5417820" cy="3203575"/>
-            <wp:effectExtent l="0" t="0" r="0" b="0"/>
+          <wp:inline distT="0" distB="0" distL="0" distR="0" wp14:anchorId="2E9ACB8C" wp14:editId="6E8277E9">
+            <wp:extent cx="5948048" cy="3517100"/>
+            <wp:effectExtent l="0" t="0" r="0" b="7620"/>
             <wp:docPr id="1382281513" name="Picture 1" descr="A computer code on a dark background&#10;&#10;AI-generated content may be incorrect."/>
             <wp:cNvGraphicFramePr>
               <a:graphicFrameLocks xmlns:a="http://schemas.openxmlformats.org/drawingml/2006/main" noChangeAspect="1"/>
@@ -2942,7 +3007,13 @@
                     <pic:cNvPicPr/>
                   </pic:nvPicPr>
                   <pic:blipFill>
-                    <a:blip r:embed="rId10"/>
+                    <a:blip r:embed="rId12">
+                      <a:extLst>
+                        <a:ext uri="{28A0092B-C50C-407E-A947-70E740481C1C}">
+                          <a14:useLocalDpi xmlns:a14="http://schemas.microsoft.com/office/drawing/2010/main" val="0"/>
+                        </a:ext>
+                      </a:extLst>
+                    </a:blip>
                     <a:stretch>
                       <a:fillRect/>
                     </a:stretch>
@@ -2950,7 +3021,7 @@
                   <pic:spPr>
                     <a:xfrm>
                       <a:off x="0" y="0"/>
-                      <a:ext cx="5417820" cy="3203575"/>
+                      <a:ext cx="5973578" cy="3532196"/>
                     </a:xfrm>
                     <a:prstGeom prst="rect">
                       <a:avLst/>
@@ -2967,8 +3038,207 @@
       <w:pPr>
         <w:ind w:left="1526" w:right="0" w:firstLine="0"/>
       </w:pPr>
-      <w:r>
+    </w:p>
+    <w:p>
+      <w:pPr>
+        <w:ind w:left="1526" w:right="0" w:firstLine="0"/>
+      </w:pPr>
+    </w:p>
+    <w:p>
+      <w:pPr>
+        <w:ind w:left="1526" w:right="0" w:firstLine="0"/>
+      </w:pPr>
+    </w:p>
+    <w:p>
+      <w:pPr>
+        <w:ind w:left="1526" w:right="0" w:firstLine="0"/>
+      </w:pPr>
+    </w:p>
+    <w:p>
+      <w:pPr>
+        <w:ind w:left="1526" w:right="0" w:firstLine="0"/>
+      </w:pPr>
+    </w:p>
+    <w:p>
+      <w:pPr>
+        <w:ind w:left="1526" w:right="0" w:firstLine="0"/>
+      </w:pPr>
+    </w:p>
+    <w:p>
+      <w:pPr>
+        <w:ind w:left="1526" w:right="0" w:firstLine="0"/>
+      </w:pPr>
+    </w:p>
+    <w:p>
+      <w:pPr>
+        <w:ind w:left="1526" w:right="0" w:firstLine="0"/>
+      </w:pPr>
+    </w:p>
+    <w:p>
+      <w:pPr>
+        <w:ind w:left="1526" w:right="0" w:firstLine="0"/>
+      </w:pPr>
+    </w:p>
+    <w:p>
+      <w:pPr>
+        <w:ind w:left="1526" w:right="0" w:firstLine="0"/>
+      </w:pPr>
+    </w:p>
+    <w:p>
+      <w:pPr>
+        <w:ind w:left="1526" w:right="0" w:firstLine="0"/>
+      </w:pPr>
+    </w:p>
+    <w:p>
+      <w:pPr>
+        <w:ind w:left="1526" w:right="0" w:firstLine="0"/>
+        <w:jc w:val="center"/>
+        <w:rPr>
+          <w:b/>
+          <w:bCs/>
+          <w:i/>
+          <w:iCs/>
+        </w:rPr>
+      </w:pPr>
+      <w:r>
+        <w:rPr>
+          <w:b/>
+          <w:bCs/>
+          <w:i/>
+          <w:iCs/>
+        </w:rPr>
         <w:lastRenderedPageBreak/>
+        <w:t>Clase Empleado</w:t>
+      </w:r>
+    </w:p>
+    <w:p>
+      <w:pPr>
+        <w:ind w:left="1526" w:right="0" w:firstLine="0"/>
+        <w:jc w:val="center"/>
+        <w:rPr>
+          <w:b/>
+          <w:bCs/>
+          <w:i/>
+          <w:iCs/>
+        </w:rPr>
+      </w:pPr>
+    </w:p>
+    <w:p>
+      <w:pPr>
+        <w:ind w:left="1526" w:right="0" w:hanging="959"/>
+      </w:pPr>
+      <w:r>
+        <w:drawing>
+          <wp:inline distT="0" distB="0" distL="0" distR="0" wp14:anchorId="04ECBE44" wp14:editId="0C3EFD6B">
+            <wp:extent cx="5417820" cy="5728970"/>
+            <wp:effectExtent l="0" t="0" r="0" b="5080"/>
+            <wp:docPr id="2039966513" name="Picture 1" descr="A screen shot of a computer program&#10;&#10;AI-generated content may be incorrect."/>
+            <wp:cNvGraphicFramePr>
+              <a:graphicFrameLocks xmlns:a="http://schemas.openxmlformats.org/drawingml/2006/main" noChangeAspect="1"/>
+            </wp:cNvGraphicFramePr>
+            <a:graphic xmlns:a="http://schemas.openxmlformats.org/drawingml/2006/main">
+              <a:graphicData uri="http://schemas.openxmlformats.org/drawingml/2006/picture">
+                <pic:pic xmlns:pic="http://schemas.openxmlformats.org/drawingml/2006/picture">
+                  <pic:nvPicPr>
+                    <pic:cNvPr id="2039966513" name="Picture 1" descr="A screen shot of a computer program&#10;&#10;AI-generated content may be incorrect."/>
+                    <pic:cNvPicPr/>
+                  </pic:nvPicPr>
+                  <pic:blipFill>
+                    <a:blip r:embed="rId13"/>
+                    <a:stretch>
+                      <a:fillRect/>
+                    </a:stretch>
+                  </pic:blipFill>
+                  <pic:spPr>
+                    <a:xfrm>
+                      <a:off x="0" y="0"/>
+                      <a:ext cx="5417820" cy="5728970"/>
+                    </a:xfrm>
+                    <a:prstGeom prst="rect">
+                      <a:avLst/>
+                    </a:prstGeom>
+                  </pic:spPr>
+                </pic:pic>
+              </a:graphicData>
+            </a:graphic>
+          </wp:inline>
+        </w:drawing>
+      </w:r>
+    </w:p>
+    <w:p>
+      <w:pPr>
+        <w:ind w:left="1526" w:right="0" w:hanging="959"/>
+      </w:pPr>
+      <w:r>
+        <w:drawing>
+          <wp:inline distT="0" distB="0" distL="0" distR="0" wp14:anchorId="7F6CF6E7" wp14:editId="7F85A187">
+            <wp:extent cx="5417820" cy="2258060"/>
+            <wp:effectExtent l="0" t="0" r="0" b="8890"/>
+            <wp:docPr id="1910264956" name="Picture 1" descr="A computer code with text&#10;&#10;AI-generated content may be incorrect."/>
+            <wp:cNvGraphicFramePr>
+              <a:graphicFrameLocks xmlns:a="http://schemas.openxmlformats.org/drawingml/2006/main" noChangeAspect="1"/>
+            </wp:cNvGraphicFramePr>
+            <a:graphic xmlns:a="http://schemas.openxmlformats.org/drawingml/2006/main">
+              <a:graphicData uri="http://schemas.openxmlformats.org/drawingml/2006/picture">
+                <pic:pic xmlns:pic="http://schemas.openxmlformats.org/drawingml/2006/picture">
+                  <pic:nvPicPr>
+                    <pic:cNvPr id="1910264956" name="Picture 1" descr="A computer code with text&#10;&#10;AI-generated content may be incorrect."/>
+                    <pic:cNvPicPr/>
+                  </pic:nvPicPr>
+                  <pic:blipFill>
+                    <a:blip r:embed="rId14"/>
+                    <a:stretch>
+                      <a:fillRect/>
+                    </a:stretch>
+                  </pic:blipFill>
+                  <pic:spPr>
+                    <a:xfrm>
+                      <a:off x="0" y="0"/>
+                      <a:ext cx="5417820" cy="2258060"/>
+                    </a:xfrm>
+                    <a:prstGeom prst="rect">
+                      <a:avLst/>
+                    </a:prstGeom>
+                  </pic:spPr>
+                </pic:pic>
+              </a:graphicData>
+            </a:graphic>
+          </wp:inline>
+        </w:drawing>
+      </w:r>
+    </w:p>
+    <w:p>
+      <w:pPr>
+        <w:ind w:left="1526" w:right="0" w:hanging="959"/>
+        <w:jc w:val="center"/>
+        <w:rPr>
+          <w:b/>
+          <w:bCs/>
+          <w:i/>
+          <w:iCs/>
+        </w:rPr>
+      </w:pPr>
+      <w:r>
+        <w:rPr>
+          <w:b/>
+          <w:bCs/>
+          <w:i/>
+          <w:iCs/>
+        </w:rPr>
+        <w:lastRenderedPageBreak/>
+        <w:t>Salida por consola:</w:t>
+      </w:r>
+    </w:p>
+    <w:p>
+      <w:pPr>
+        <w:ind w:left="1526" w:right="0" w:hanging="959"/>
+      </w:pPr>
+    </w:p>
+    <w:p>
+      <w:pPr>
+        <w:ind w:left="1526" w:right="0" w:hanging="959"/>
+      </w:pPr>
+      <w:r>
         <w:drawing>
           <wp:inline distT="0" distB="0" distL="0" distR="0" wp14:anchorId="63F311DE" wp14:editId="4451FCCD">
             <wp:extent cx="5417820" cy="3271520"/>
@@ -2985,7 +3255,7 @@
                     <pic:cNvPicPr/>
                   </pic:nvPicPr>
                   <pic:blipFill>
-                    <a:blip r:embed="rId11"/>
+                    <a:blip r:embed="rId15"/>
                     <a:stretch>
                       <a:fillRect/>
                     </a:stretch>
@@ -3007,12 +3277,12 @@
       </w:r>
     </w:p>
     <w:sectPr>
-      <w:headerReference w:type="even" r:id="rId12"/>
-      <w:headerReference w:type="default" r:id="rId13"/>
-      <w:footerReference w:type="even" r:id="rId14"/>
-      <w:footerReference w:type="default" r:id="rId15"/>
-      <w:headerReference w:type="first" r:id="rId16"/>
-      <w:footerReference w:type="first" r:id="rId17"/>
+      <w:headerReference w:type="even" r:id="rId16"/>
+      <w:headerReference w:type="default" r:id="rId17"/>
+      <w:footerReference w:type="even" r:id="rId18"/>
+      <w:footerReference w:type="default" r:id="rId19"/>
+      <w:headerReference w:type="first" r:id="rId20"/>
+      <w:footerReference w:type="first" r:id="rId21"/>
       <w:pgSz w:w="11921" w:h="16841"/>
       <w:pgMar w:top="1777" w:right="1788" w:bottom="1466" w:left="1601" w:header="720" w:footer="283" w:gutter="0"/>
       <w:pgNumType w:start="0"/>
@@ -7130,6 +7400,29 @@
       <w14:ligatures w14:val="none"/>
     </w:rPr>
   </w:style>
+  <w:style w:type="character" w:styleId="Hyperlink">
+    <w:name w:val="Hyperlink"/>
+    <w:basedOn w:val="DefaultParagraphFont"/>
+    <w:uiPriority w:val="99"/>
+    <w:unhideWhenUsed/>
+    <w:rsid w:val="00E259C8"/>
+    <w:rPr>
+      <w:color w:val="467886" w:themeColor="hyperlink"/>
+      <w:u w:val="single"/>
+    </w:rPr>
+  </w:style>
+  <w:style w:type="character" w:styleId="UnresolvedMention">
+    <w:name w:val="Unresolved Mention"/>
+    <w:basedOn w:val="DefaultParagraphFont"/>
+    <w:uiPriority w:val="99"/>
+    <w:semiHidden/>
+    <w:unhideWhenUsed/>
+    <w:rsid w:val="00E259C8"/>
+    <w:rPr>
+      <w:color w:val="605E5C"/>
+      <w:shd w:val="clear" w:color="auto" w:fill="E1DFDD"/>
+    </w:rPr>
+  </w:style>
 </w:styles>
 </file>
 

</xml_diff>